<commit_message>
Circle Language Spec Plan: Set font to Calibri for non-heading text.
</commit_message>
<xml_diff>
--- a/Circle Language Spec Plan/2. Future/Main Project/5. Circle Language Spec Plan, Legend of Symbols and Colors.docx
+++ b/Circle Language Spec Plan/2. Future/Main Project/5. Circle Language Spec Plan, Legend of Symbols and Colors.docx
@@ -962,22 +962,7 @@
           <w:lang w:val="en-US"/>
         </w:rPr>
         <w:tab/>
-      </w:r>
-      <w:r>
-        <w:rPr>
-          <w:rFonts w:asciiTheme="minorHAnsi" w:hAnsiTheme="minorHAnsi"/>
-          <w:color w:val="FF0000"/>
-          <w:lang w:val="en-US"/>
-        </w:rPr>
-        <w:t>Big problem</w:t>
-      </w:r>
-      <w:r>
-        <w:rPr>
-          <w:rFonts w:asciiTheme="minorHAnsi" w:hAnsiTheme="minorHAnsi"/>
-          <w:color w:val="FF0000"/>
-          <w:lang w:val="en-US"/>
-        </w:rPr>
-        <w:t xml:space="preserve"> / error</w:t>
+        <w:t>Big problem / error</w:t>
       </w:r>
     </w:p>
     <w:p>
@@ -1144,8 +1129,6 @@
         </w:rPr>
         <w:t>ing</w:t>
       </w:r>
-      <w:bookmarkStart w:id="1" w:name="_GoBack"/>
-      <w:bookmarkEnd w:id="1"/>
       <w:r>
         <w:rPr>
           <w:rFonts w:asciiTheme="minorHAnsi" w:hAnsiTheme="minorHAnsi"/>
@@ -1175,6 +1158,164 @@
           <w:sz w:val="36"/>
           <w:lang w:val="en-US"/>
         </w:rPr>
+        <w:t>Scientific Method</w:t>
+      </w:r>
+    </w:p>
+    <w:p>
+      <w:pPr>
+        <w:rPr>
+          <w:lang w:val="en-US"/>
+        </w:rPr>
+      </w:pPr>
+      <w:r>
+        <w:rPr>
+          <w:lang w:val="en-US"/>
+        </w:rPr>
+        <w:t>Hyp</w:t>
+      </w:r>
+      <w:r>
+        <w:rPr>
+          <w:lang w:val="en-US"/>
+        </w:rPr>
+        <w:tab/>
+        <w:t>Hypothesis</w:t>
+      </w:r>
+    </w:p>
+    <w:p>
+      <w:pPr>
+        <w:rPr>
+          <w:lang w:val="en-US"/>
+        </w:rPr>
+      </w:pPr>
+      <w:r>
+        <w:rPr>
+          <w:lang w:val="en-US"/>
+        </w:rPr>
+        <w:t>Exp</w:t>
+      </w:r>
+      <w:r>
+        <w:rPr>
+          <w:lang w:val="en-US"/>
+        </w:rPr>
+        <w:tab/>
+        <w:t>Experiment</w:t>
+      </w:r>
+    </w:p>
+    <w:p>
+      <w:pPr>
+        <w:rPr>
+          <w:lang w:val="en-US"/>
+        </w:rPr>
+      </w:pPr>
+      <w:r>
+        <w:rPr>
+          <w:lang w:val="en-US"/>
+        </w:rPr>
+        <w:t>Obs</w:t>
+      </w:r>
+      <w:r>
+        <w:rPr>
+          <w:lang w:val="en-US"/>
+        </w:rPr>
+        <w:tab/>
+        <w:t>Observation</w:t>
+      </w:r>
+    </w:p>
+    <w:p>
+      <w:pPr>
+        <w:rPr>
+          <w:lang w:val="en-US"/>
+        </w:rPr>
+      </w:pPr>
+      <w:r>
+        <w:rPr>
+          <w:lang w:val="en-US"/>
+        </w:rPr>
+        <w:t>Conc</w:t>
+      </w:r>
+      <w:r>
+        <w:rPr>
+          <w:lang w:val="en-US"/>
+        </w:rPr>
+        <w:tab/>
+        <w:t>Conclusion</w:t>
+      </w:r>
+      <w:bookmarkStart w:id="1" w:name="_GoBack"/>
+      <w:bookmarkEnd w:id="1"/>
+    </w:p>
+    <w:p>
+      <w:pPr>
+        <w:rPr>
+          <w:lang w:val="en-US"/>
+        </w:rPr>
+      </w:pPr>
+      <w:r>
+        <w:rPr>
+          <w:lang w:val="en-US"/>
+        </w:rPr>
+        <w:t>Q</w:t>
+      </w:r>
+      <w:r>
+        <w:rPr>
+          <w:lang w:val="en-US"/>
+        </w:rPr>
+        <w:tab/>
+      </w:r>
+      <w:r>
+        <w:rPr>
+          <w:lang w:val="en-US"/>
+        </w:rPr>
+        <w:tab/>
+        <w:t>Question</w:t>
+      </w:r>
+    </w:p>
+    <w:p>
+      <w:pPr>
+        <w:rPr>
+          <w:lang w:val="en-US"/>
+        </w:rPr>
+      </w:pPr>
+      <w:r>
+        <w:rPr>
+          <w:lang w:val="en-US"/>
+        </w:rPr>
+        <w:t>A</w:t>
+      </w:r>
+      <w:r>
+        <w:rPr>
+          <w:lang w:val="en-US"/>
+        </w:rPr>
+        <w:tab/>
+      </w:r>
+      <w:r>
+        <w:rPr>
+          <w:lang w:val="en-US"/>
+        </w:rPr>
+        <w:tab/>
+        <w:t>Answer</w:t>
+      </w:r>
+    </w:p>
+    <w:p>
+      <w:pPr>
+        <w:keepNext/>
+        <w:spacing w:before="300" w:after="140"/>
+        <w:outlineLvl w:val="1"/>
+        <w:rPr>
+          <w:rFonts w:asciiTheme="minorHAnsi" w:hAnsiTheme="minorHAnsi"/>
+          <w:b/>
+          <w:iCs/>
+          <w:sz w:val="36"/>
+          <w:lang w:val="en-US"/>
+        </w:rPr>
+      </w:pPr>
+      <w:r>
+        <w:rPr>
+          <w:rFonts w:asciiTheme="minorHAnsi" w:hAnsiTheme="minorHAnsi"/>
+          <w:b/>
+          <w:iCs/>
+          <w:sz w:val="36"/>
+          <w:lang w:val="en-US"/>
+        </w:rPr>
         <w:t>Template markings</w:t>
       </w:r>
     </w:p>
@@ -1364,12 +1505,12 @@
       </w:r>
     </w:p>
     <w:sectPr>
-      <w:headerReference w:type="even" r:id="rId7"/>
-      <w:headerReference w:type="default" r:id="rId8"/>
-      <w:footerReference w:type="even" r:id="rId9"/>
-      <w:footerReference w:type="default" r:id="rId10"/>
-      <w:headerReference w:type="first" r:id="rId11"/>
-      <w:footerReference w:type="first" r:id="rId12"/>
+      <w:headerReference w:type="even" r:id="rId8"/>
+      <w:headerReference w:type="default" r:id="rId9"/>
+      <w:footerReference w:type="even" r:id="rId10"/>
+      <w:footerReference w:type="default" r:id="rId11"/>
+      <w:headerReference w:type="first" r:id="rId12"/>
+      <w:footerReference w:type="first" r:id="rId13"/>
       <w:pgSz w:w="11906" w:h="16838"/>
       <w:pgMar w:top="1977" w:right="1206" w:bottom="1417" w:left="1417" w:header="708" w:footer="708" w:gutter="0"/>
       <w:cols w:space="708"/>
@@ -3126,4 +3267,16 @@
     </a:ext>
   </a:extLst>
 </a:theme>
+</file>
+
+<file path=customXml/item1.xml><?xml version="1.0" encoding="utf-8"?>
+<b:Sources xmlns:b="http://schemas.openxmlformats.org/officeDocument/2006/bibliography" xmlns="http://schemas.openxmlformats.org/officeDocument/2006/bibliography" SelectedStyle="\APASixthEditionOfficeOnline.xsl" StyleName="APA" Version="6"/>
+</file>
+
+<file path=customXml/itemProps1.xml><?xml version="1.0" encoding="utf-8"?>
+<ds:datastoreItem xmlns:ds="http://schemas.openxmlformats.org/officeDocument/2006/customXml" ds:itemID="{CAD29DAD-D545-4957-998A-61CFEF0B3CFA}">
+  <ds:schemaRefs>
+    <ds:schemaRef ds:uri="http://schemas.openxmlformats.org/officeDocument/2006/bibliography"/>
+  </ds:schemaRefs>
+</ds:datastoreItem>
 </file>
</xml_diff>